<commit_message>
update git handler instance
</commit_message>
<xml_diff>
--- a/doc/bruce/git-instance.docx
+++ b/doc/bruce/git-instance.docx
@@ -3,6 +3,738 @@
 <w:document xmlns:wpc="http://schemas.microsoft.com/office/word/2010/wordprocessingCanvas" xmlns:mc="http://schemas.openxmlformats.org/markup-compatibility/2006" xmlns:o="urn:schemas-microsoft-com:office:office" xmlns:r="http://schemas.openxmlformats.org/officeDocument/2006/relationships" xmlns:m="http://schemas.openxmlformats.org/officeDocument/2006/math" xmlns:v="urn:schemas-microsoft-com:vml" xmlns:wp14="http://schemas.microsoft.com/office/word/2010/wordprocessingDrawing" xmlns:wp="http://schemas.openxmlformats.org/drawingml/2006/wordprocessingDrawing" xmlns:w10="urn:schemas-microsoft-com:office:word" xmlns:w="http://schemas.openxmlformats.org/wordprocessingml/2006/main" xmlns:w14="http://schemas.microsoft.com/office/word/2010/wordml" xmlns:wpg="http://schemas.microsoft.com/office/word/2010/wordprocessingGroup" xmlns:wpi="http://schemas.microsoft.com/office/word/2010/wordprocessingInk" xmlns:wne="http://schemas.microsoft.com/office/word/2006/wordml" xmlns:wps="http://schemas.microsoft.com/office/word/2010/wordprocessingShape" mc:Ignorable="w14 wp14">
   <w:body>
     <w:p>
+      <w:pPr>
+        <w:rPr>
+          <w:rFonts w:hint="eastAsia"/>
+        </w:rPr>
+      </w:pPr>
+    </w:p>
+    <w:p>
+      <w:pPr>
+        <w:rPr>
+          <w:rFonts w:hint="eastAsia"/>
+        </w:rPr>
+      </w:pPr>
+      <w:r>
+        <w:rPr>
+          <w:rFonts w:hint="eastAsia"/>
+        </w:rPr>
+        <w:t>第一步：将共享库</w:t>
+      </w:r>
+      <w:r>
+        <w:rPr>
+          <w:rFonts w:hint="eastAsia"/>
+        </w:rPr>
+        <w:t>Fork</w:t>
+      </w:r>
+      <w:r>
+        <w:rPr>
+          <w:rFonts w:hint="eastAsia"/>
+        </w:rPr>
+        <w:t>到本人的远程库</w:t>
+      </w:r>
+    </w:p>
+    <w:p>
+      <w:pPr>
+        <w:rPr>
+          <w:rFonts w:hint="eastAsia"/>
+        </w:rPr>
+      </w:pPr>
+    </w:p>
+    <w:p>
+      <w:pPr>
+        <w:rPr>
+          <w:rFonts w:hint="eastAsia"/>
+        </w:rPr>
+      </w:pPr>
+      <w:r>
+        <w:rPr>
+          <w:noProof/>
+        </w:rPr>
+        <w:drawing>
+          <wp:inline distT="0" distB="0" distL="0" distR="0" wp14:anchorId="6BAF8C53" wp14:editId="53DB9FCE">
+            <wp:extent cx="5274310" cy="3442952"/>
+            <wp:effectExtent l="0" t="0" r="2540" b="5715"/>
+            <wp:docPr id="2" name="图片 2"/>
+            <wp:cNvGraphicFramePr>
+              <a:graphicFrameLocks xmlns:a="http://schemas.openxmlformats.org/drawingml/2006/main" noChangeAspect="1"/>
+            </wp:cNvGraphicFramePr>
+            <a:graphic xmlns:a="http://schemas.openxmlformats.org/drawingml/2006/main">
+              <a:graphicData uri="http://schemas.openxmlformats.org/drawingml/2006/picture">
+                <pic:pic xmlns:pic="http://schemas.openxmlformats.org/drawingml/2006/picture">
+                  <pic:nvPicPr>
+                    <pic:cNvPr id="0" name=""/>
+                    <pic:cNvPicPr/>
+                  </pic:nvPicPr>
+                  <pic:blipFill>
+                    <a:blip r:embed="rId5"/>
+                    <a:stretch>
+                      <a:fillRect/>
+                    </a:stretch>
+                  </pic:blipFill>
+                  <pic:spPr>
+                    <a:xfrm>
+                      <a:off x="0" y="0"/>
+                      <a:ext cx="5274310" cy="3442952"/>
+                    </a:xfrm>
+                    <a:prstGeom prst="rect">
+                      <a:avLst/>
+                    </a:prstGeom>
+                  </pic:spPr>
+                </pic:pic>
+              </a:graphicData>
+            </a:graphic>
+          </wp:inline>
+        </w:drawing>
+      </w:r>
+    </w:p>
+    <w:p>
+      <w:pPr>
+        <w:rPr>
+          <w:rFonts w:hint="eastAsia"/>
+        </w:rPr>
+      </w:pPr>
+      <w:r>
+        <w:rPr>
+          <w:noProof/>
+        </w:rPr>
+        <w:drawing>
+          <wp:inline distT="0" distB="0" distL="0" distR="0" wp14:anchorId="1C39944D" wp14:editId="278F7B1E">
+            <wp:extent cx="5274310" cy="3114529"/>
+            <wp:effectExtent l="0" t="0" r="2540" b="0"/>
+            <wp:docPr id="1" name="图片 1"/>
+            <wp:cNvGraphicFramePr>
+              <a:graphicFrameLocks xmlns:a="http://schemas.openxmlformats.org/drawingml/2006/main" noChangeAspect="1"/>
+            </wp:cNvGraphicFramePr>
+            <a:graphic xmlns:a="http://schemas.openxmlformats.org/drawingml/2006/main">
+              <a:graphicData uri="http://schemas.openxmlformats.org/drawingml/2006/picture">
+                <pic:pic xmlns:pic="http://schemas.openxmlformats.org/drawingml/2006/picture">
+                  <pic:nvPicPr>
+                    <pic:cNvPr id="0" name=""/>
+                    <pic:cNvPicPr/>
+                  </pic:nvPicPr>
+                  <pic:blipFill>
+                    <a:blip r:embed="rId6"/>
+                    <a:stretch>
+                      <a:fillRect/>
+                    </a:stretch>
+                  </pic:blipFill>
+                  <pic:spPr>
+                    <a:xfrm>
+                      <a:off x="0" y="0"/>
+                      <a:ext cx="5274310" cy="3114529"/>
+                    </a:xfrm>
+                    <a:prstGeom prst="rect">
+                      <a:avLst/>
+                    </a:prstGeom>
+                  </pic:spPr>
+                </pic:pic>
+              </a:graphicData>
+            </a:graphic>
+          </wp:inline>
+        </w:drawing>
+      </w:r>
+    </w:p>
+    <w:p>
+      <w:pPr>
+        <w:rPr>
+          <w:rFonts w:hint="eastAsia"/>
+        </w:rPr>
+      </w:pPr>
+    </w:p>
+    <w:p>
+      <w:pPr>
+        <w:rPr>
+          <w:rFonts w:hint="eastAsia"/>
+        </w:rPr>
+      </w:pPr>
+      <w:r>
+        <w:rPr>
+          <w:rFonts w:hint="eastAsia"/>
+        </w:rPr>
+        <w:t>第二步：将个人远程库中的代码库</w:t>
+      </w:r>
+      <w:r>
+        <w:rPr>
+          <w:rFonts w:hint="eastAsia"/>
+        </w:rPr>
+        <w:t>clone</w:t>
+      </w:r>
+      <w:r>
+        <w:rPr>
+          <w:rFonts w:hint="eastAsia"/>
+        </w:rPr>
+        <w:t>到本地库</w:t>
+      </w:r>
+    </w:p>
+    <w:p>
+      <w:pPr>
+        <w:rPr>
+          <w:rFonts w:hint="eastAsia"/>
+        </w:rPr>
+      </w:pPr>
+      <w:r>
+        <w:rPr>
+          <w:noProof/>
+        </w:rPr>
+        <w:lastRenderedPageBreak/>
+        <w:drawing>
+          <wp:inline distT="0" distB="0" distL="0" distR="0" wp14:anchorId="2511E3C3" wp14:editId="08FA88C8">
+            <wp:extent cx="5274310" cy="3126127"/>
+            <wp:effectExtent l="0" t="0" r="2540" b="0"/>
+            <wp:docPr id="3" name="图片 3"/>
+            <wp:cNvGraphicFramePr>
+              <a:graphicFrameLocks xmlns:a="http://schemas.openxmlformats.org/drawingml/2006/main" noChangeAspect="1"/>
+            </wp:cNvGraphicFramePr>
+            <a:graphic xmlns:a="http://schemas.openxmlformats.org/drawingml/2006/main">
+              <a:graphicData uri="http://schemas.openxmlformats.org/drawingml/2006/picture">
+                <pic:pic xmlns:pic="http://schemas.openxmlformats.org/drawingml/2006/picture">
+                  <pic:nvPicPr>
+                    <pic:cNvPr id="0" name=""/>
+                    <pic:cNvPicPr/>
+                  </pic:nvPicPr>
+                  <pic:blipFill>
+                    <a:blip r:embed="rId7"/>
+                    <a:stretch>
+                      <a:fillRect/>
+                    </a:stretch>
+                  </pic:blipFill>
+                  <pic:spPr>
+                    <a:xfrm>
+                      <a:off x="0" y="0"/>
+                      <a:ext cx="5274310" cy="3126127"/>
+                    </a:xfrm>
+                    <a:prstGeom prst="rect">
+                      <a:avLst/>
+                    </a:prstGeom>
+                  </pic:spPr>
+                </pic:pic>
+              </a:graphicData>
+            </a:graphic>
+          </wp:inline>
+        </w:drawing>
+      </w:r>
+    </w:p>
+    <w:p>
+      <w:pPr>
+        <w:rPr>
+          <w:rFonts w:hint="eastAsia"/>
+        </w:rPr>
+      </w:pPr>
+    </w:p>
+    <w:p>
+      <w:pPr>
+        <w:rPr>
+          <w:rFonts w:hint="eastAsia"/>
+        </w:rPr>
+      </w:pPr>
+      <w:r>
+        <w:rPr>
+          <w:noProof/>
+        </w:rPr>
+        <w:drawing>
+          <wp:inline distT="0" distB="0" distL="0" distR="0" wp14:anchorId="4092EF74" wp14:editId="24B59EF3">
+            <wp:extent cx="5274310" cy="3585798"/>
+            <wp:effectExtent l="0" t="0" r="2540" b="0"/>
+            <wp:docPr id="4" name="图片 4"/>
+            <wp:cNvGraphicFramePr>
+              <a:graphicFrameLocks xmlns:a="http://schemas.openxmlformats.org/drawingml/2006/main" noChangeAspect="1"/>
+            </wp:cNvGraphicFramePr>
+            <a:graphic xmlns:a="http://schemas.openxmlformats.org/drawingml/2006/main">
+              <a:graphicData uri="http://schemas.openxmlformats.org/drawingml/2006/picture">
+                <pic:pic xmlns:pic="http://schemas.openxmlformats.org/drawingml/2006/picture">
+                  <pic:nvPicPr>
+                    <pic:cNvPr id="0" name=""/>
+                    <pic:cNvPicPr/>
+                  </pic:nvPicPr>
+                  <pic:blipFill>
+                    <a:blip r:embed="rId8"/>
+                    <a:stretch>
+                      <a:fillRect/>
+                    </a:stretch>
+                  </pic:blipFill>
+                  <pic:spPr>
+                    <a:xfrm>
+                      <a:off x="0" y="0"/>
+                      <a:ext cx="5274310" cy="3585798"/>
+                    </a:xfrm>
+                    <a:prstGeom prst="rect">
+                      <a:avLst/>
+                    </a:prstGeom>
+                  </pic:spPr>
+                </pic:pic>
+              </a:graphicData>
+            </a:graphic>
+          </wp:inline>
+        </w:drawing>
+      </w:r>
+    </w:p>
+    <w:p>
+      <w:pPr>
+        <w:rPr>
+          <w:rFonts w:hint="eastAsia"/>
+        </w:rPr>
+      </w:pPr>
+    </w:p>
+    <w:p>
+      <w:pPr>
+        <w:rPr>
+          <w:rFonts w:hint="eastAsia"/>
+        </w:rPr>
+      </w:pPr>
+      <w:r>
+        <w:rPr>
+          <w:rFonts w:hint="eastAsia"/>
+        </w:rPr>
+        <w:t>第三步：编辑更新，将更新纳入本地缓存，并同步到远程库</w:t>
+      </w:r>
+    </w:p>
+    <w:p>
+      <w:pPr>
+        <w:rPr>
+          <w:rFonts w:hint="eastAsia"/>
+        </w:rPr>
+      </w:pPr>
+      <w:r>
+        <w:rPr>
+          <w:noProof/>
+        </w:rPr>
+        <w:lastRenderedPageBreak/>
+        <w:drawing>
+          <wp:inline distT="0" distB="0" distL="0" distR="0" wp14:anchorId="6BA52DD9" wp14:editId="3ADCCF93">
+            <wp:extent cx="5274310" cy="6153362"/>
+            <wp:effectExtent l="0" t="0" r="2540" b="0"/>
+            <wp:docPr id="5" name="图片 5"/>
+            <wp:cNvGraphicFramePr>
+              <a:graphicFrameLocks xmlns:a="http://schemas.openxmlformats.org/drawingml/2006/main" noChangeAspect="1"/>
+            </wp:cNvGraphicFramePr>
+            <a:graphic xmlns:a="http://schemas.openxmlformats.org/drawingml/2006/main">
+              <a:graphicData uri="http://schemas.openxmlformats.org/drawingml/2006/picture">
+                <pic:pic xmlns:pic="http://schemas.openxmlformats.org/drawingml/2006/picture">
+                  <pic:nvPicPr>
+                    <pic:cNvPr id="0" name=""/>
+                    <pic:cNvPicPr/>
+                  </pic:nvPicPr>
+                  <pic:blipFill>
+                    <a:blip r:embed="rId9"/>
+                    <a:stretch>
+                      <a:fillRect/>
+                    </a:stretch>
+                  </pic:blipFill>
+                  <pic:spPr>
+                    <a:xfrm>
+                      <a:off x="0" y="0"/>
+                      <a:ext cx="5274310" cy="6153362"/>
+                    </a:xfrm>
+                    <a:prstGeom prst="rect">
+                      <a:avLst/>
+                    </a:prstGeom>
+                  </pic:spPr>
+                </pic:pic>
+              </a:graphicData>
+            </a:graphic>
+          </wp:inline>
+        </w:drawing>
+      </w:r>
+    </w:p>
+    <w:p>
+      <w:pPr>
+        <w:rPr>
+          <w:rFonts w:hint="eastAsia"/>
+        </w:rPr>
+      </w:pPr>
+    </w:p>
+    <w:p>
+      <w:pPr>
+        <w:rPr>
+          <w:rFonts w:hint="eastAsia"/>
+        </w:rPr>
+      </w:pPr>
+      <w:r>
+        <w:rPr>
+          <w:rFonts w:hint="eastAsia"/>
+        </w:rPr>
+        <w:t>第四步：当一个功能模块完成后，进行</w:t>
+      </w:r>
+      <w:r>
+        <w:rPr>
+          <w:rFonts w:hint="eastAsia"/>
+        </w:rPr>
+        <w:t>PR</w:t>
+      </w:r>
+      <w:r>
+        <w:rPr>
+          <w:rFonts w:hint="eastAsia"/>
+        </w:rPr>
+        <w:t>，将最新功能同步到共享库</w:t>
+      </w:r>
+    </w:p>
+    <w:p>
+      <w:pPr>
+        <w:rPr>
+          <w:rFonts w:hint="eastAsia"/>
+        </w:rPr>
+      </w:pPr>
+    </w:p>
+    <w:p>
+      <w:pPr>
+        <w:rPr>
+          <w:rFonts w:hint="eastAsia"/>
+        </w:rPr>
+      </w:pPr>
+      <w:r>
+        <w:rPr>
+          <w:noProof/>
+        </w:rPr>
+        <w:lastRenderedPageBreak/>
+        <w:drawing>
+          <wp:inline distT="0" distB="0" distL="0" distR="0" wp14:anchorId="1939EF52" wp14:editId="4A4A2487">
+            <wp:extent cx="5274310" cy="3049210"/>
+            <wp:effectExtent l="0" t="0" r="2540" b="0"/>
+            <wp:docPr id="6" name="图片 6"/>
+            <wp:cNvGraphicFramePr>
+              <a:graphicFrameLocks xmlns:a="http://schemas.openxmlformats.org/drawingml/2006/main" noChangeAspect="1"/>
+            </wp:cNvGraphicFramePr>
+            <a:graphic xmlns:a="http://schemas.openxmlformats.org/drawingml/2006/main">
+              <a:graphicData uri="http://schemas.openxmlformats.org/drawingml/2006/picture">
+                <pic:pic xmlns:pic="http://schemas.openxmlformats.org/drawingml/2006/picture">
+                  <pic:nvPicPr>
+                    <pic:cNvPr id="0" name=""/>
+                    <pic:cNvPicPr/>
+                  </pic:nvPicPr>
+                  <pic:blipFill>
+                    <a:blip r:embed="rId10"/>
+                    <a:stretch>
+                      <a:fillRect/>
+                    </a:stretch>
+                  </pic:blipFill>
+                  <pic:spPr>
+                    <a:xfrm>
+                      <a:off x="0" y="0"/>
+                      <a:ext cx="5274310" cy="3049210"/>
+                    </a:xfrm>
+                    <a:prstGeom prst="rect">
+                      <a:avLst/>
+                    </a:prstGeom>
+                  </pic:spPr>
+                </pic:pic>
+              </a:graphicData>
+            </a:graphic>
+          </wp:inline>
+        </w:drawing>
+      </w:r>
+    </w:p>
+    <w:p>
+      <w:pPr>
+        <w:rPr>
+          <w:rFonts w:hint="eastAsia"/>
+        </w:rPr>
+      </w:pPr>
+    </w:p>
+    <w:p>
+      <w:pPr>
+        <w:rPr>
+          <w:rFonts w:hint="eastAsia"/>
+        </w:rPr>
+      </w:pPr>
+      <w:r>
+        <w:rPr>
+          <w:noProof/>
+        </w:rPr>
+        <w:drawing>
+          <wp:inline distT="0" distB="0" distL="0" distR="0" wp14:anchorId="15B758DE" wp14:editId="00C23F58">
+            <wp:extent cx="5274310" cy="3405104"/>
+            <wp:effectExtent l="0" t="0" r="2540" b="5080"/>
+            <wp:docPr id="7" name="图片 7"/>
+            <wp:cNvGraphicFramePr>
+              <a:graphicFrameLocks xmlns:a="http://schemas.openxmlformats.org/drawingml/2006/main" noChangeAspect="1"/>
+            </wp:cNvGraphicFramePr>
+            <a:graphic xmlns:a="http://schemas.openxmlformats.org/drawingml/2006/main">
+              <a:graphicData uri="http://schemas.openxmlformats.org/drawingml/2006/picture">
+                <pic:pic xmlns:pic="http://schemas.openxmlformats.org/drawingml/2006/picture">
+                  <pic:nvPicPr>
+                    <pic:cNvPr id="0" name=""/>
+                    <pic:cNvPicPr/>
+                  </pic:nvPicPr>
+                  <pic:blipFill>
+                    <a:blip r:embed="rId11"/>
+                    <a:stretch>
+                      <a:fillRect/>
+                    </a:stretch>
+                  </pic:blipFill>
+                  <pic:spPr>
+                    <a:xfrm>
+                      <a:off x="0" y="0"/>
+                      <a:ext cx="5274310" cy="3405104"/>
+                    </a:xfrm>
+                    <a:prstGeom prst="rect">
+                      <a:avLst/>
+                    </a:prstGeom>
+                  </pic:spPr>
+                </pic:pic>
+              </a:graphicData>
+            </a:graphic>
+          </wp:inline>
+        </w:drawing>
+      </w:r>
+    </w:p>
+    <w:p>
+      <w:pPr>
+        <w:rPr>
+          <w:rFonts w:hint="eastAsia"/>
+        </w:rPr>
+      </w:pPr>
+    </w:p>
+    <w:p>
+      <w:pPr>
+        <w:rPr>
+          <w:rFonts w:hint="eastAsia"/>
+        </w:rPr>
+      </w:pPr>
+      <w:r>
+        <w:rPr>
+          <w:noProof/>
+        </w:rPr>
+        <w:lastRenderedPageBreak/>
+        <w:drawing>
+          <wp:inline distT="0" distB="0" distL="0" distR="0" wp14:anchorId="4B90B4BD" wp14:editId="305FD9C2">
+            <wp:extent cx="5274310" cy="3141999"/>
+            <wp:effectExtent l="0" t="0" r="2540" b="1270"/>
+            <wp:docPr id="8" name="图片 8"/>
+            <wp:cNvGraphicFramePr>
+              <a:graphicFrameLocks xmlns:a="http://schemas.openxmlformats.org/drawingml/2006/main" noChangeAspect="1"/>
+            </wp:cNvGraphicFramePr>
+            <a:graphic xmlns:a="http://schemas.openxmlformats.org/drawingml/2006/main">
+              <a:graphicData uri="http://schemas.openxmlformats.org/drawingml/2006/picture">
+                <pic:pic xmlns:pic="http://schemas.openxmlformats.org/drawingml/2006/picture">
+                  <pic:nvPicPr>
+                    <pic:cNvPr id="0" name=""/>
+                    <pic:cNvPicPr/>
+                  </pic:nvPicPr>
+                  <pic:blipFill>
+                    <a:blip r:embed="rId12"/>
+                    <a:stretch>
+                      <a:fillRect/>
+                    </a:stretch>
+                  </pic:blipFill>
+                  <pic:spPr>
+                    <a:xfrm>
+                      <a:off x="0" y="0"/>
+                      <a:ext cx="5274310" cy="3141999"/>
+                    </a:xfrm>
+                    <a:prstGeom prst="rect">
+                      <a:avLst/>
+                    </a:prstGeom>
+                  </pic:spPr>
+                </pic:pic>
+              </a:graphicData>
+            </a:graphic>
+          </wp:inline>
+        </w:drawing>
+      </w:r>
+    </w:p>
+    <w:p>
+      <w:pPr>
+        <w:rPr>
+          <w:rFonts w:hint="eastAsia"/>
+        </w:rPr>
+      </w:pPr>
+    </w:p>
+    <w:p>
+      <w:pPr>
+        <w:rPr>
+          <w:rFonts w:hint="eastAsia"/>
+        </w:rPr>
+      </w:pPr>
+      <w:r>
+        <w:rPr>
+          <w:rFonts w:hint="eastAsia"/>
+        </w:rPr>
+        <w:t>第五步：拉取共享库中的最新版本，并解决冲突</w:t>
+      </w:r>
+    </w:p>
+    <w:p>
+      <w:pPr>
+        <w:rPr>
+          <w:rFonts w:hint="eastAsia"/>
+        </w:rPr>
+      </w:pPr>
+      <w:r>
+        <w:rPr>
+          <w:noProof/>
+        </w:rPr>
+        <w:drawing>
+          <wp:inline distT="0" distB="0" distL="0" distR="0" wp14:anchorId="10276F4D" wp14:editId="27CF69DE">
+            <wp:extent cx="5274310" cy="3098657"/>
+            <wp:effectExtent l="0" t="0" r="2540" b="6985"/>
+            <wp:docPr id="9" name="图片 9"/>
+            <wp:cNvGraphicFramePr>
+              <a:graphicFrameLocks xmlns:a="http://schemas.openxmlformats.org/drawingml/2006/main" noChangeAspect="1"/>
+            </wp:cNvGraphicFramePr>
+            <a:graphic xmlns:a="http://schemas.openxmlformats.org/drawingml/2006/main">
+              <a:graphicData uri="http://schemas.openxmlformats.org/drawingml/2006/picture">
+                <pic:pic xmlns:pic="http://schemas.openxmlformats.org/drawingml/2006/picture">
+                  <pic:nvPicPr>
+                    <pic:cNvPr id="0" name=""/>
+                    <pic:cNvPicPr/>
+                  </pic:nvPicPr>
+                  <pic:blipFill>
+                    <a:blip r:embed="rId13"/>
+                    <a:stretch>
+                      <a:fillRect/>
+                    </a:stretch>
+                  </pic:blipFill>
+                  <pic:spPr>
+                    <a:xfrm>
+                      <a:off x="0" y="0"/>
+                      <a:ext cx="5274310" cy="3098657"/>
+                    </a:xfrm>
+                    <a:prstGeom prst="rect">
+                      <a:avLst/>
+                    </a:prstGeom>
+                  </pic:spPr>
+                </pic:pic>
+              </a:graphicData>
+            </a:graphic>
+          </wp:inline>
+        </w:drawing>
+      </w:r>
+    </w:p>
+    <w:p>
+      <w:pPr>
+        <w:rPr>
+          <w:rFonts w:hint="eastAsia"/>
+        </w:rPr>
+      </w:pPr>
+    </w:p>
+    <w:p>
+      <w:pPr>
+        <w:rPr>
+          <w:rFonts w:hint="eastAsia"/>
+        </w:rPr>
+      </w:pPr>
+      <w:r>
+        <w:rPr>
+          <w:noProof/>
+        </w:rPr>
+        <w:lastRenderedPageBreak/>
+        <w:drawing>
+          <wp:inline distT="0" distB="0" distL="0" distR="0" wp14:anchorId="59C80C73" wp14:editId="11F7AB3A">
+            <wp:extent cx="5274310" cy="2533378"/>
+            <wp:effectExtent l="0" t="0" r="2540" b="635"/>
+            <wp:docPr id="10" name="图片 10"/>
+            <wp:cNvGraphicFramePr>
+              <a:graphicFrameLocks xmlns:a="http://schemas.openxmlformats.org/drawingml/2006/main" noChangeAspect="1"/>
+            </wp:cNvGraphicFramePr>
+            <a:graphic xmlns:a="http://schemas.openxmlformats.org/drawingml/2006/main">
+              <a:graphicData uri="http://schemas.openxmlformats.org/drawingml/2006/picture">
+                <pic:pic xmlns:pic="http://schemas.openxmlformats.org/drawingml/2006/picture">
+                  <pic:nvPicPr>
+                    <pic:cNvPr id="0" name=""/>
+                    <pic:cNvPicPr/>
+                  </pic:nvPicPr>
+                  <pic:blipFill>
+                    <a:blip r:embed="rId14"/>
+                    <a:stretch>
+                      <a:fillRect/>
+                    </a:stretch>
+                  </pic:blipFill>
+                  <pic:spPr>
+                    <a:xfrm>
+                      <a:off x="0" y="0"/>
+                      <a:ext cx="5274310" cy="2533378"/>
+                    </a:xfrm>
+                    <a:prstGeom prst="rect">
+                      <a:avLst/>
+                    </a:prstGeom>
+                  </pic:spPr>
+                </pic:pic>
+              </a:graphicData>
+            </a:graphic>
+          </wp:inline>
+        </w:drawing>
+      </w:r>
+    </w:p>
+    <w:p>
+      <w:pPr>
+        <w:rPr>
+          <w:rFonts w:hint="eastAsia"/>
+        </w:rPr>
+      </w:pPr>
+      <w:r>
+        <w:rPr>
+          <w:noProof/>
+        </w:rPr>
+        <w:drawing>
+          <wp:inline distT="0" distB="0" distL="0" distR="0" wp14:anchorId="3F398E84" wp14:editId="5F90D3D5">
+            <wp:extent cx="5274310" cy="3118192"/>
+            <wp:effectExtent l="0" t="0" r="2540" b="6350"/>
+            <wp:docPr id="11" name="图片 11"/>
+            <wp:cNvGraphicFramePr>
+              <a:graphicFrameLocks xmlns:a="http://schemas.openxmlformats.org/drawingml/2006/main" noChangeAspect="1"/>
+            </wp:cNvGraphicFramePr>
+            <a:graphic xmlns:a="http://schemas.openxmlformats.org/drawingml/2006/main">
+              <a:graphicData uri="http://schemas.openxmlformats.org/drawingml/2006/picture">
+                <pic:pic xmlns:pic="http://schemas.openxmlformats.org/drawingml/2006/picture">
+                  <pic:nvPicPr>
+                    <pic:cNvPr id="0" name=""/>
+                    <pic:cNvPicPr/>
+                  </pic:nvPicPr>
+                  <pic:blipFill>
+                    <a:blip r:embed="rId15"/>
+                    <a:stretch>
+                      <a:fillRect/>
+                    </a:stretch>
+                  </pic:blipFill>
+                  <pic:spPr>
+                    <a:xfrm>
+                      <a:off x="0" y="0"/>
+                      <a:ext cx="5274310" cy="3118192"/>
+                    </a:xfrm>
+                    <a:prstGeom prst="rect">
+                      <a:avLst/>
+                    </a:prstGeom>
+                  </pic:spPr>
+                </pic:pic>
+              </a:graphicData>
+            </a:graphic>
+          </wp:inline>
+        </w:drawing>
+      </w:r>
+    </w:p>
+    <w:p>
+      <w:pPr>
+        <w:rPr>
+          <w:rFonts w:hint="eastAsia"/>
+        </w:rPr>
+      </w:pPr>
+    </w:p>
+    <w:p>
+      <w:pPr>
+        <w:rPr>
+          <w:rFonts w:hint="eastAsia"/>
+        </w:rPr>
+      </w:pPr>
+    </w:p>
+    <w:p>
+      <w:r>
+        <w:rPr>
+          <w:rFonts w:hint="eastAsia"/>
+        </w:rPr>
+        <w:t>其中第四、五步用的是最多的，在每次代码更新之前，保证做一次</w:t>
+      </w:r>
+      <w:r>
+        <w:rPr>
+          <w:rFonts w:hint="eastAsia"/>
+        </w:rPr>
+        <w:t>pull</w:t>
+      </w:r>
+      <w:r>
+        <w:rPr>
+          <w:rFonts w:hint="eastAsia"/>
+        </w:rPr>
+        <w:t>操作，这样可以最大量的减少冲突。</w:t>
+      </w:r>
       <w:bookmarkStart w:id="0" w:name="_GoBack"/>
       <w:bookmarkEnd w:id="0"/>
     </w:p>

</xml_diff>